<commit_message>
changes on docx files lab01 lab02
</commit_message>
<xml_diff>
--- a/lab01/lab1.docx
+++ b/lab01/lab1.docx
@@ -3196,12 +3196,24 @@
           </wp:inline>
         </w:drawing>
       </w:r>
+    </w:p>
+    <w:p>
+      <w:r>
+        <w:t xml:space="preserve">Посилання на гіт </w:t>
+      </w:r>
+      <w:hyperlink r:id="rId36" w:history="1">
+        <w:r>
+          <w:rPr>
+            <w:rStyle w:val="a9"/>
+          </w:rPr>
+          <w:t>https://github.com/katyakutsyn/OOP-KB-222-Kateryna-Kutsyn</w:t>
+        </w:r>
+      </w:hyperlink>
       <w:bookmarkStart w:id="1" w:name="_GoBack"/>
       <w:bookmarkEnd w:id="1"/>
     </w:p>
-    <w:p/>
     <w:sectPr>
-      <w:headerReference w:type="default" r:id="rId36"/>
+      <w:headerReference w:type="default" r:id="rId37"/>
       <w:pgSz w:w="11906" w:h="16838"/>
       <w:pgMar w:top="1134" w:right="850" w:bottom="1134" w:left="1701" w:header="708" w:footer="708" w:gutter="0"/>
       <w:cols w:space="708"/>
@@ -4401,6 +4413,17 @@
       </w:tblBorders>
     </w:tblPr>
   </w:style>
+  <w:style w:type="character" w:styleId="a9">
+    <w:name w:val="Hyperlink"/>
+    <w:basedOn w:val="a0"/>
+    <w:uiPriority w:val="99"/>
+    <w:unhideWhenUsed/>
+    <w:rsid w:val="002378E6"/>
+    <w:rPr>
+      <w:color w:val="0563C1" w:themeColor="hyperlink"/>
+      <w:u w:val="single"/>
+    </w:rPr>
+  </w:style>
 </w:styles>
 </file>
 
@@ -4670,7 +4693,7 @@
 </file>
 
 <file path=customXml/itemProps1.xml><?xml version="1.0" encoding="utf-8"?>
-<ds:datastoreItem xmlns:ds="http://schemas.openxmlformats.org/officeDocument/2006/customXml" ds:itemID="{CD140116-39C5-4C31-A66F-C93A3B9355E0}">
+<ds:datastoreItem xmlns:ds="http://schemas.openxmlformats.org/officeDocument/2006/customXml" ds:itemID="{91257DD9-C7A5-4D29-B665-566BD3F030ED}">
   <ds:schemaRefs>
     <ds:schemaRef ds:uri="http://schemas.openxmlformats.org/officeDocument/2006/bibliography"/>
   </ds:schemaRefs>

</xml_diff>